<commit_message>
removing comments + restructuring
</commit_message>
<xml_diff>
--- a/Uebung1/S1 Übung 1.docx
+++ b/Uebung1/S1 Übung 1.docx
@@ -17,7 +17,7 @@
     </w:p>
     <w:p>
       <w:pPr>
-        <w:pStyle w:val="Listenabsatz"/>
+        <w:pStyle w:val="ListParagraph"/>
         <w:numPr>
           <w:ilvl w:val="0"/>
           <w:numId w:val="1"/>
@@ -59,7 +59,7 @@
     </w:p>
     <w:tbl>
       <w:tblPr>
-        <w:tblStyle w:val="Tabellenraster"/>
+        <w:tblStyle w:val="TableGrid"/>
         <w:tblW w:w="0" w:type="auto"/>
         <w:tblLook w:val="04A0" w:firstRow="1" w:lastRow="0" w:firstColumn="1" w:lastColumn="0" w:noHBand="0" w:noVBand="1"/>
       </w:tblPr>
@@ -72,11 +72,33 @@
             <w:tcW w:w="9062" w:type="dxa"/>
           </w:tcPr>
           <w:p>
-            <w:pPr>
-              <w:rPr>
-                <w:u w:val="single"/>
-              </w:rPr>
-            </w:pPr>
+            <w:r>
+              <w:t xml:space="preserve">Man könnte das Interface NumberTransformer.java </w:t>
+            </w:r>
+            <w:r>
+              <w:t xml:space="preserve">zu einer </w:t>
+            </w:r>
+            <w:r>
+              <w:t>abstrakte</w:t>
+            </w:r>
+            <w:r>
+              <w:t>n</w:t>
+            </w:r>
+            <w:r>
+              <w:t xml:space="preserve"> Klasse abändern und dort eine </w:t>
+            </w:r>
+            <w:r>
+              <w:t>Wrapper-</w:t>
+            </w:r>
+            <w:r>
+              <w:t xml:space="preserve">Methode </w:t>
+            </w:r>
+            <w:r>
+              <w:t>implementieren, die den Wertebereich überprüft</w:t>
+            </w:r>
+            <w:r>
+              <w:t>.</w:t>
+            </w:r>
           </w:p>
         </w:tc>
       </w:tr>
@@ -103,7 +125,7 @@
     </w:p>
     <w:p>
       <w:pPr>
-        <w:pStyle w:val="Listenabsatz"/>
+        <w:pStyle w:val="ListParagraph"/>
         <w:numPr>
           <w:ilvl w:val="0"/>
           <w:numId w:val="1"/>
@@ -145,7 +167,7 @@
     </w:p>
     <w:tbl>
       <w:tblPr>
-        <w:tblStyle w:val="Tabellenraster"/>
+        <w:tblStyle w:val="TableGrid"/>
         <w:tblW w:w="0" w:type="auto"/>
         <w:tblLook w:val="04A0" w:firstRow="1" w:lastRow="0" w:firstColumn="1" w:lastColumn="0" w:noHBand="0" w:noVBand="1"/>
       </w:tblPr>
@@ -158,11 +180,27 @@
             <w:tcW w:w="9062" w:type="dxa"/>
           </w:tcPr>
           <w:p>
-            <w:pPr>
-              <w:rPr>
-                <w:u w:val="single"/>
-              </w:rPr>
-            </w:pPr>
+            <w:r>
+              <w:t xml:space="preserve">Es kann eine zusätzliche Klasse </w:t>
+            </w:r>
+            <w:r>
+              <w:t xml:space="preserve">(z.B. Factory) </w:t>
+            </w:r>
+            <w:r>
+              <w:t xml:space="preserve">mit einer statischen Methode erstellt werden, </w:t>
+            </w:r>
+            <w:r>
+              <w:t>welche</w:t>
+            </w:r>
+            <w:r>
+              <w:t xml:space="preserve"> </w:t>
+            </w:r>
+            <w:r>
+              <w:t xml:space="preserve">die Objekterzeugung übernimmt. </w:t>
+            </w:r>
+            <w:r>
+              <w:t>Es sollte ein neues Package für die Factory-Klass erstellt werden.</w:t>
+            </w:r>
           </w:p>
         </w:tc>
       </w:tr>
@@ -176,7 +214,7 @@
     </w:p>
     <w:p>
       <w:pPr>
-        <w:pStyle w:val="Listenabsatz"/>
+        <w:pStyle w:val="ListParagraph"/>
         <w:numPr>
           <w:ilvl w:val="0"/>
           <w:numId w:val="1"/>
@@ -206,7 +244,7 @@
     </w:p>
     <w:tbl>
       <w:tblPr>
-        <w:tblStyle w:val="Tabellenraster"/>
+        <w:tblStyle w:val="TableGrid"/>
         <w:tblW w:w="0" w:type="auto"/>
         <w:tblLook w:val="04A0" w:firstRow="1" w:lastRow="0" w:firstColumn="1" w:lastColumn="0" w:noHBand="0" w:noVBand="1"/>
       </w:tblPr>
@@ -219,11 +257,9 @@
             <w:tcW w:w="9062" w:type="dxa"/>
           </w:tcPr>
           <w:p>
-            <w:pPr>
-              <w:rPr>
-                <w:u w:val="single"/>
-              </w:rPr>
-            </w:pPr>
+            <w:r>
+              <w:t>Es handelt sich um das Factory-Pattern, das hat z.B. den Vorteil, dass die Objekterstellung zentral gesteuert werden kann. Außerdem können z.B. die Anzahl erstellter Objekte kontrolliert werden.</w:t>
+            </w:r>
           </w:p>
         </w:tc>
       </w:tr>
@@ -250,25 +286,19 @@
     </w:p>
     <w:p>
       <w:pPr>
-        <w:pStyle w:val="Listenabsatz"/>
+        <w:pStyle w:val="ListParagraph"/>
         <w:numPr>
           <w:ilvl w:val="0"/>
           <w:numId w:val="2"/>
         </w:numPr>
       </w:pPr>
       <w:r>
-        <w:t>Frage 4: Warum sollten Testfälle in einer separaten Test-Klasse implementiert</w:t>
-      </w:r>
-      <w:r>
-        <w:t xml:space="preserve"> </w:t>
-      </w:r>
-      <w:r>
-        <w:t>werden?</w:t>
+        <w:t>Frage 4: Warum sollten Testfälle in einer separaten Test-Klasse implementiert werden?</w:t>
       </w:r>
     </w:p>
     <w:tbl>
       <w:tblPr>
-        <w:tblStyle w:val="Tabellenraster"/>
+        <w:tblStyle w:val="TableGrid"/>
         <w:tblW w:w="0" w:type="auto"/>
         <w:tblLook w:val="04A0" w:firstRow="1" w:lastRow="0" w:firstColumn="1" w:lastColumn="0" w:noHBand="0" w:noVBand="1"/>
       </w:tblPr>
@@ -280,14 +310,44 @@
           <w:tcPr>
             <w:tcW w:w="9062" w:type="dxa"/>
           </w:tcPr>
-          <w:p/>
+          <w:p>
+            <w:r>
+              <w:t>Damit sie</w:t>
+            </w:r>
+            <w:r>
+              <w:t xml:space="preserve"> z.B.</w:t>
+            </w:r>
+            <w:r>
+              <w:t xml:space="preserve"> klar getrennt vom </w:t>
+            </w:r>
+            <w:proofErr w:type="spellStart"/>
+            <w:r>
+              <w:t>P</w:t>
+            </w:r>
+            <w:r>
+              <w:t>roduction</w:t>
+            </w:r>
+            <w:proofErr w:type="spellEnd"/>
+            <w:r>
+              <w:t xml:space="preserve"> Code </w:t>
+            </w:r>
+            <w:r>
+              <w:t>liegen,</w:t>
+            </w:r>
+            <w:r>
+              <w:t xml:space="preserve"> nicht versehentlich geliefert werden</w:t>
+            </w:r>
+            <w:r>
+              <w:t xml:space="preserve"> und separat gebaut werden können.</w:t>
+            </w:r>
+          </w:p>
         </w:tc>
       </w:tr>
     </w:tbl>
     <w:p/>
     <w:p>
       <w:pPr>
-        <w:pStyle w:val="Listenabsatz"/>
+        <w:pStyle w:val="ListParagraph"/>
         <w:numPr>
           <w:ilvl w:val="0"/>
           <w:numId w:val="2"/>
@@ -299,7 +359,7 @@
     </w:p>
     <w:tbl>
       <w:tblPr>
-        <w:tblStyle w:val="Tabellenraster"/>
+        <w:tblStyle w:val="TableGrid"/>
         <w:tblW w:w="0" w:type="auto"/>
         <w:tblLook w:val="04A0" w:firstRow="1" w:lastRow="0" w:firstColumn="1" w:lastColumn="0" w:noHBand="0" w:noVBand="1"/>
       </w:tblPr>
@@ -311,35 +371,36 @@
           <w:tcPr>
             <w:tcW w:w="9062" w:type="dxa"/>
           </w:tcPr>
-          <w:p/>
+          <w:p>
+            <w:r>
+              <w:t>U</w:t>
+            </w:r>
+            <w:r>
+              <w:t>m sich einen Überblick darüber zu verschaffen, welche Inputs abgefangen werden müssen und</w:t>
+            </w:r>
+            <w:r>
+              <w:t xml:space="preserve"> sicherzustellen, dass alle Testfälle abgedeckt sind.</w:t>
+            </w:r>
+          </w:p>
         </w:tc>
       </w:tr>
     </w:tbl>
     <w:p/>
     <w:p>
       <w:pPr>
-        <w:pStyle w:val="Listenabsatz"/>
+        <w:pStyle w:val="ListParagraph"/>
         <w:numPr>
           <w:ilvl w:val="0"/>
           <w:numId w:val="2"/>
         </w:numPr>
       </w:pPr>
       <w:r>
-        <w:t>Frage 6: Warum lässt sich für die Klasse Client nicht ohne weiteres ein</w:t>
-      </w:r>
-      <w:r>
-        <w:t xml:space="preserve"> </w:t>
-      </w:r>
-      <w:r>
-        <w:t>Blackbox-Test umsetzen</w:t>
-      </w:r>
-      <w:r>
-        <w:t>?</w:t>
+        <w:t>Frage 6: Warum lässt sich für die Klasse Client nicht ohne weiteres ein Blackbox-Test umsetzen?</w:t>
       </w:r>
     </w:p>
     <w:tbl>
       <w:tblPr>
-        <w:tblStyle w:val="Tabellenraster"/>
+        <w:tblStyle w:val="TableGrid"/>
         <w:tblW w:w="0" w:type="auto"/>
         <w:tblLook w:val="04A0" w:firstRow="1" w:lastRow="0" w:firstColumn="1" w:lastColumn="0" w:noHBand="0" w:noVBand="1"/>
       </w:tblPr>
@@ -351,7 +412,45 @@
           <w:tcPr>
             <w:tcW w:w="9062" w:type="dxa"/>
           </w:tcPr>
-          <w:p/>
+          <w:p>
+            <w:r>
+              <w:t>“</w:t>
+            </w:r>
+            <w:proofErr w:type="spellStart"/>
+            <w:r>
+              <w:t>void</w:t>
+            </w:r>
+            <w:proofErr w:type="spellEnd"/>
+            <w:r>
+              <w:t>“</w:t>
+            </w:r>
+            <w:r>
+              <w:t xml:space="preserve"> Methoden </w:t>
+            </w:r>
+            <w:r>
+              <w:t xml:space="preserve">sind schwierig </w:t>
+            </w:r>
+            <w:r>
+              <w:t xml:space="preserve">zu testen, da sie keine </w:t>
+            </w:r>
+            <w:r>
+              <w:t xml:space="preserve">kategorisierbaren </w:t>
+            </w:r>
+            <w:r>
+              <w:t xml:space="preserve">Rückgabewerte für die </w:t>
+            </w:r>
+            <w:proofErr w:type="spellStart"/>
+            <w:r>
+              <w:t>Assertions</w:t>
+            </w:r>
+            <w:proofErr w:type="spellEnd"/>
+            <w:r>
+              <w:t xml:space="preserve"> liefern</w:t>
+            </w:r>
+            <w:r>
+              <w:t>.</w:t>
+            </w:r>
+          </w:p>
         </w:tc>
       </w:tr>
     </w:tbl>
@@ -448,7 +547,7 @@
 <w:hdr xmlns:wpc="http://schemas.microsoft.com/office/word/2010/wordprocessingCanvas" xmlns:cx="http://schemas.microsoft.com/office/drawing/2014/chartex" xmlns:cx1="http://schemas.microsoft.com/office/drawing/2015/9/8/chartex" xmlns:cx2="http://schemas.microsoft.com/office/drawing/2015/10/21/chartex" xmlns:cx3="http://schemas.microsoft.com/office/drawing/2016/5/9/chartex" xmlns:cx4="http://schemas.microsoft.com/office/drawing/2016/5/10/chartex" xmlns:cx5="http://schemas.microsoft.com/office/drawing/2016/5/11/chartex" xmlns:cx6="http://schemas.microsoft.com/office/drawing/2016/5/12/chartex" xmlns:cx7="http://schemas.microsoft.com/office/drawing/2016/5/13/chartex" xmlns:cx8="http://schemas.microsoft.com/office/drawing/2016/5/14/chartex" xmlns:mc="http://schemas.openxmlformats.org/markup-compatibility/2006" xmlns:aink="http://schemas.microsoft.com/office/drawing/2016/ink" xmlns:am3d="http://schemas.microsoft.com/office/drawing/2017/model3d" xmlns:o="urn:schemas-microsoft-com:office:office" xmlns:oel="http://schemas.microsoft.com/office/2019/extlst" xmlns:r="http://schemas.openxmlformats.org/officeDocument/2006/relationships" xmlns:m="http://schemas.openxmlformats.org/officeDocument/2006/math" xmlns:v="urn:schemas-microsoft-com:vml" xmlns:wp14="http://schemas.microsoft.com/office/word/2010/wordprocessingDrawing" xmlns:wp="http://schemas.openxmlformats.org/drawingml/2006/wordprocessingDrawing" xmlns:w10="urn:schemas-microsoft-com:office:word" xmlns:w="http://schemas.openxmlformats.org/wordprocessingml/2006/main" xmlns:w14="http://schemas.microsoft.com/office/word/2010/wordml" xmlns:w15="http://schemas.microsoft.com/office/word/2012/wordml" xmlns:w16cex="http://schemas.microsoft.com/office/word/2018/wordml/cex" xmlns:w16cid="http://schemas.microsoft.com/office/word/2016/wordml/cid" xmlns:w16="http://schemas.microsoft.com/office/word/2018/wordml" xmlns:w16du="http://schemas.microsoft.com/office/word/2023/wordml/word16du" xmlns:w16sdtdh="http://schemas.microsoft.com/office/word/2020/wordml/sdtdatahash" xmlns:w16sdtfl="http://schemas.microsoft.com/office/word/2024/wordml/sdtformatlock" xmlns:w16se="http://schemas.microsoft.com/office/word/2015/wordml/symex" xmlns:wpg="http://schemas.microsoft.com/office/word/2010/wordprocessingGroup" xmlns:wpi="http://schemas.microsoft.com/office/word/2010/wordprocessingInk" xmlns:wne="http://schemas.microsoft.com/office/word/2006/wordml" xmlns:wps="http://schemas.microsoft.com/office/word/2010/wordprocessingShape" mc:Ignorable="w14 w15 w16se w16cid w16 w16cex w16sdtdh w16sdtfl w16du wp14">
   <w:p>
     <w:pPr>
-      <w:pStyle w:val="Kopfzeile"/>
+      <w:pStyle w:val="Header"/>
     </w:pPr>
     <w:r>
       <w:tab/>
@@ -463,27 +562,20 @@
   </w:p>
   <w:p>
     <w:pPr>
-      <w:pStyle w:val="Kopfzeile"/>
+      <w:pStyle w:val="Header"/>
     </w:pPr>
     <w:r>
       <w:tab/>
-    </w:r>
-    <w:r>
       <w:t>Sommersemester 2025</w:t>
     </w:r>
   </w:p>
   <w:p>
     <w:pPr>
-      <w:pStyle w:val="Kopfzeile"/>
+      <w:pStyle w:val="Header"/>
     </w:pPr>
     <w:r>
       <w:tab/>
-    </w:r>
-    <w:r>
-      <w:t>Übungsblatt Nr. 1</w:t>
-    </w:r>
-    <w:r>
-      <w:t xml:space="preserve"> Abgabe</w:t>
+      <w:t>Übungsblatt Nr. 1 Abgabe</w:t>
     </w:r>
   </w:p>
 </w:hdr>
@@ -1123,15 +1215,15 @@
     <w:lsdException w:name="Unresolved Mention" w:semiHidden="1" w:unhideWhenUsed="1"/>
     <w:lsdException w:name="Smart Link" w:semiHidden="1" w:unhideWhenUsed="1"/>
   </w:latentStyles>
-  <w:style w:type="paragraph" w:default="1" w:styleId="Standard">
+  <w:style w:type="paragraph" w:default="1" w:styleId="Normal">
     <w:name w:val="Normal"/>
     <w:qFormat/>
   </w:style>
-  <w:style w:type="paragraph" w:styleId="berschrift1">
+  <w:style w:type="paragraph" w:styleId="Heading1">
     <w:name w:val="heading 1"/>
-    <w:basedOn w:val="Standard"/>
-    <w:next w:val="Standard"/>
-    <w:link w:val="berschrift1Zchn"/>
+    <w:basedOn w:val="Normal"/>
+    <w:next w:val="Normal"/>
+    <w:link w:val="Heading1Char"/>
     <w:uiPriority w:val="9"/>
     <w:qFormat/>
     <w:rsid w:val="00526CDF"/>
@@ -1148,11 +1240,11 @@
       <w:szCs w:val="40"/>
     </w:rPr>
   </w:style>
-  <w:style w:type="paragraph" w:styleId="berschrift2">
+  <w:style w:type="paragraph" w:styleId="Heading2">
     <w:name w:val="heading 2"/>
-    <w:basedOn w:val="Standard"/>
-    <w:next w:val="Standard"/>
-    <w:link w:val="berschrift2Zchn"/>
+    <w:basedOn w:val="Normal"/>
+    <w:next w:val="Normal"/>
+    <w:link w:val="Heading2Char"/>
     <w:uiPriority w:val="9"/>
     <w:semiHidden/>
     <w:unhideWhenUsed/>
@@ -1171,11 +1263,11 @@
       <w:szCs w:val="32"/>
     </w:rPr>
   </w:style>
-  <w:style w:type="paragraph" w:styleId="berschrift3">
+  <w:style w:type="paragraph" w:styleId="Heading3">
     <w:name w:val="heading 3"/>
-    <w:basedOn w:val="Standard"/>
-    <w:next w:val="Standard"/>
-    <w:link w:val="berschrift3Zchn"/>
+    <w:basedOn w:val="Normal"/>
+    <w:next w:val="Normal"/>
+    <w:link w:val="Heading3Char"/>
     <w:uiPriority w:val="9"/>
     <w:semiHidden/>
     <w:unhideWhenUsed/>
@@ -1194,11 +1286,11 @@
       <w:szCs w:val="28"/>
     </w:rPr>
   </w:style>
-  <w:style w:type="paragraph" w:styleId="berschrift4">
+  <w:style w:type="paragraph" w:styleId="Heading4">
     <w:name w:val="heading 4"/>
-    <w:basedOn w:val="Standard"/>
-    <w:next w:val="Standard"/>
-    <w:link w:val="berschrift4Zchn"/>
+    <w:basedOn w:val="Normal"/>
+    <w:next w:val="Normal"/>
+    <w:link w:val="Heading4Char"/>
     <w:uiPriority w:val="9"/>
     <w:semiHidden/>
     <w:unhideWhenUsed/>
@@ -1217,11 +1309,11 @@
       <w:color w:val="0F4761" w:themeColor="accent1" w:themeShade="BF"/>
     </w:rPr>
   </w:style>
-  <w:style w:type="paragraph" w:styleId="berschrift5">
+  <w:style w:type="paragraph" w:styleId="Heading5">
     <w:name w:val="heading 5"/>
-    <w:basedOn w:val="Standard"/>
-    <w:next w:val="Standard"/>
-    <w:link w:val="berschrift5Zchn"/>
+    <w:basedOn w:val="Normal"/>
+    <w:next w:val="Normal"/>
+    <w:link w:val="Heading5Char"/>
     <w:uiPriority w:val="9"/>
     <w:semiHidden/>
     <w:unhideWhenUsed/>
@@ -1238,11 +1330,11 @@
       <w:color w:val="0F4761" w:themeColor="accent1" w:themeShade="BF"/>
     </w:rPr>
   </w:style>
-  <w:style w:type="paragraph" w:styleId="berschrift6">
+  <w:style w:type="paragraph" w:styleId="Heading6">
     <w:name w:val="heading 6"/>
-    <w:basedOn w:val="Standard"/>
-    <w:next w:val="Standard"/>
-    <w:link w:val="berschrift6Zchn"/>
+    <w:basedOn w:val="Normal"/>
+    <w:next w:val="Normal"/>
+    <w:link w:val="Heading6Char"/>
     <w:uiPriority w:val="9"/>
     <w:semiHidden/>
     <w:unhideWhenUsed/>
@@ -1261,11 +1353,11 @@
       <w:color w:val="595959" w:themeColor="text1" w:themeTint="A6"/>
     </w:rPr>
   </w:style>
-  <w:style w:type="paragraph" w:styleId="berschrift7">
+  <w:style w:type="paragraph" w:styleId="Heading7">
     <w:name w:val="heading 7"/>
-    <w:basedOn w:val="Standard"/>
-    <w:next w:val="Standard"/>
-    <w:link w:val="berschrift7Zchn"/>
+    <w:basedOn w:val="Normal"/>
+    <w:next w:val="Normal"/>
+    <w:link w:val="Heading7Char"/>
     <w:uiPriority w:val="9"/>
     <w:semiHidden/>
     <w:unhideWhenUsed/>
@@ -1282,11 +1374,11 @@
       <w:color w:val="595959" w:themeColor="text1" w:themeTint="A6"/>
     </w:rPr>
   </w:style>
-  <w:style w:type="paragraph" w:styleId="berschrift8">
+  <w:style w:type="paragraph" w:styleId="Heading8">
     <w:name w:val="heading 8"/>
-    <w:basedOn w:val="Standard"/>
-    <w:next w:val="Standard"/>
-    <w:link w:val="berschrift8Zchn"/>
+    <w:basedOn w:val="Normal"/>
+    <w:next w:val="Normal"/>
+    <w:link w:val="Heading8Char"/>
     <w:uiPriority w:val="9"/>
     <w:semiHidden/>
     <w:unhideWhenUsed/>
@@ -1305,11 +1397,11 @@
       <w:color w:val="272727" w:themeColor="text1" w:themeTint="D8"/>
     </w:rPr>
   </w:style>
-  <w:style w:type="paragraph" w:styleId="berschrift9">
+  <w:style w:type="paragraph" w:styleId="Heading9">
     <w:name w:val="heading 9"/>
-    <w:basedOn w:val="Standard"/>
-    <w:next w:val="Standard"/>
-    <w:link w:val="berschrift9Zchn"/>
+    <w:basedOn w:val="Normal"/>
+    <w:next w:val="Normal"/>
+    <w:link w:val="Heading9Char"/>
     <w:uiPriority w:val="9"/>
     <w:semiHidden/>
     <w:unhideWhenUsed/>
@@ -1326,12 +1418,12 @@
       <w:color w:val="272727" w:themeColor="text1" w:themeTint="D8"/>
     </w:rPr>
   </w:style>
-  <w:style w:type="character" w:default="1" w:styleId="Absatz-Standardschriftart">
+  <w:style w:type="character" w:default="1" w:styleId="DefaultParagraphFont">
     <w:name w:val="Default Paragraph Font"/>
     <w:uiPriority w:val="1"/>
     <w:unhideWhenUsed/>
   </w:style>
-  <w:style w:type="table" w:default="1" w:styleId="NormaleTabelle">
+  <w:style w:type="table" w:default="1" w:styleId="TableNormal">
     <w:name w:val="Normal Table"/>
     <w:uiPriority w:val="99"/>
     <w:semiHidden/>
@@ -1346,16 +1438,16 @@
       </w:tblCellMar>
     </w:tblPr>
   </w:style>
-  <w:style w:type="numbering" w:default="1" w:styleId="KeineListe">
+  <w:style w:type="numbering" w:default="1" w:styleId="NoList">
     <w:name w:val="No List"/>
     <w:uiPriority w:val="99"/>
     <w:semiHidden/>
     <w:unhideWhenUsed/>
   </w:style>
-  <w:style w:type="character" w:customStyle="1" w:styleId="berschrift1Zchn">
-    <w:name w:val="Überschrift 1 Zchn"/>
-    <w:basedOn w:val="Absatz-Standardschriftart"/>
-    <w:link w:val="berschrift1"/>
+  <w:style w:type="character" w:customStyle="1" w:styleId="Heading1Char">
+    <w:name w:val="Heading 1 Char"/>
+    <w:basedOn w:val="DefaultParagraphFont"/>
+    <w:link w:val="Heading1"/>
     <w:uiPriority w:val="9"/>
     <w:rsid w:val="00526CDF"/>
     <w:rPr>
@@ -1365,10 +1457,10 @@
       <w:szCs w:val="40"/>
     </w:rPr>
   </w:style>
-  <w:style w:type="character" w:customStyle="1" w:styleId="berschrift2Zchn">
-    <w:name w:val="Überschrift 2 Zchn"/>
-    <w:basedOn w:val="Absatz-Standardschriftart"/>
-    <w:link w:val="berschrift2"/>
+  <w:style w:type="character" w:customStyle="1" w:styleId="Heading2Char">
+    <w:name w:val="Heading 2 Char"/>
+    <w:basedOn w:val="DefaultParagraphFont"/>
+    <w:link w:val="Heading2"/>
     <w:uiPriority w:val="9"/>
     <w:semiHidden/>
     <w:rsid w:val="00526CDF"/>
@@ -1379,10 +1471,10 @@
       <w:szCs w:val="32"/>
     </w:rPr>
   </w:style>
-  <w:style w:type="character" w:customStyle="1" w:styleId="berschrift3Zchn">
-    <w:name w:val="Überschrift 3 Zchn"/>
-    <w:basedOn w:val="Absatz-Standardschriftart"/>
-    <w:link w:val="berschrift3"/>
+  <w:style w:type="character" w:customStyle="1" w:styleId="Heading3Char">
+    <w:name w:val="Heading 3 Char"/>
+    <w:basedOn w:val="DefaultParagraphFont"/>
+    <w:link w:val="Heading3"/>
     <w:uiPriority w:val="9"/>
     <w:semiHidden/>
     <w:rsid w:val="00526CDF"/>
@@ -1393,10 +1485,10 @@
       <w:szCs w:val="28"/>
     </w:rPr>
   </w:style>
-  <w:style w:type="character" w:customStyle="1" w:styleId="berschrift4Zchn">
-    <w:name w:val="Überschrift 4 Zchn"/>
-    <w:basedOn w:val="Absatz-Standardschriftart"/>
-    <w:link w:val="berschrift4"/>
+  <w:style w:type="character" w:customStyle="1" w:styleId="Heading4Char">
+    <w:name w:val="Heading 4 Char"/>
+    <w:basedOn w:val="DefaultParagraphFont"/>
+    <w:link w:val="Heading4"/>
     <w:uiPriority w:val="9"/>
     <w:semiHidden/>
     <w:rsid w:val="00526CDF"/>
@@ -1407,10 +1499,10 @@
       <w:color w:val="0F4761" w:themeColor="accent1" w:themeShade="BF"/>
     </w:rPr>
   </w:style>
-  <w:style w:type="character" w:customStyle="1" w:styleId="berschrift5Zchn">
-    <w:name w:val="Überschrift 5 Zchn"/>
-    <w:basedOn w:val="Absatz-Standardschriftart"/>
-    <w:link w:val="berschrift5"/>
+  <w:style w:type="character" w:customStyle="1" w:styleId="Heading5Char">
+    <w:name w:val="Heading 5 Char"/>
+    <w:basedOn w:val="DefaultParagraphFont"/>
+    <w:link w:val="Heading5"/>
     <w:uiPriority w:val="9"/>
     <w:semiHidden/>
     <w:rsid w:val="00526CDF"/>
@@ -1419,10 +1511,10 @@
       <w:color w:val="0F4761" w:themeColor="accent1" w:themeShade="BF"/>
     </w:rPr>
   </w:style>
-  <w:style w:type="character" w:customStyle="1" w:styleId="berschrift6Zchn">
-    <w:name w:val="Überschrift 6 Zchn"/>
-    <w:basedOn w:val="Absatz-Standardschriftart"/>
-    <w:link w:val="berschrift6"/>
+  <w:style w:type="character" w:customStyle="1" w:styleId="Heading6Char">
+    <w:name w:val="Heading 6 Char"/>
+    <w:basedOn w:val="DefaultParagraphFont"/>
+    <w:link w:val="Heading6"/>
     <w:uiPriority w:val="9"/>
     <w:semiHidden/>
     <w:rsid w:val="00526CDF"/>
@@ -1433,10 +1525,10 @@
       <w:color w:val="595959" w:themeColor="text1" w:themeTint="A6"/>
     </w:rPr>
   </w:style>
-  <w:style w:type="character" w:customStyle="1" w:styleId="berschrift7Zchn">
-    <w:name w:val="Überschrift 7 Zchn"/>
-    <w:basedOn w:val="Absatz-Standardschriftart"/>
-    <w:link w:val="berschrift7"/>
+  <w:style w:type="character" w:customStyle="1" w:styleId="Heading7Char">
+    <w:name w:val="Heading 7 Char"/>
+    <w:basedOn w:val="DefaultParagraphFont"/>
+    <w:link w:val="Heading7"/>
     <w:uiPriority w:val="9"/>
     <w:semiHidden/>
     <w:rsid w:val="00526CDF"/>
@@ -1445,10 +1537,10 @@
       <w:color w:val="595959" w:themeColor="text1" w:themeTint="A6"/>
     </w:rPr>
   </w:style>
-  <w:style w:type="character" w:customStyle="1" w:styleId="berschrift8Zchn">
-    <w:name w:val="Überschrift 8 Zchn"/>
-    <w:basedOn w:val="Absatz-Standardschriftart"/>
-    <w:link w:val="berschrift8"/>
+  <w:style w:type="character" w:customStyle="1" w:styleId="Heading8Char">
+    <w:name w:val="Heading 8 Char"/>
+    <w:basedOn w:val="DefaultParagraphFont"/>
+    <w:link w:val="Heading8"/>
     <w:uiPriority w:val="9"/>
     <w:semiHidden/>
     <w:rsid w:val="00526CDF"/>
@@ -1459,10 +1551,10 @@
       <w:color w:val="272727" w:themeColor="text1" w:themeTint="D8"/>
     </w:rPr>
   </w:style>
-  <w:style w:type="character" w:customStyle="1" w:styleId="berschrift9Zchn">
-    <w:name w:val="Überschrift 9 Zchn"/>
-    <w:basedOn w:val="Absatz-Standardschriftart"/>
-    <w:link w:val="berschrift9"/>
+  <w:style w:type="character" w:customStyle="1" w:styleId="Heading9Char">
+    <w:name w:val="Heading 9 Char"/>
+    <w:basedOn w:val="DefaultParagraphFont"/>
+    <w:link w:val="Heading9"/>
     <w:uiPriority w:val="9"/>
     <w:semiHidden/>
     <w:rsid w:val="00526CDF"/>
@@ -1471,11 +1563,11 @@
       <w:color w:val="272727" w:themeColor="text1" w:themeTint="D8"/>
     </w:rPr>
   </w:style>
-  <w:style w:type="paragraph" w:styleId="Titel">
+  <w:style w:type="paragraph" w:styleId="Title">
     <w:name w:val="Title"/>
-    <w:basedOn w:val="Standard"/>
-    <w:next w:val="Standard"/>
-    <w:link w:val="TitelZchn"/>
+    <w:basedOn w:val="Normal"/>
+    <w:next w:val="Normal"/>
+    <w:link w:val="TitleChar"/>
     <w:uiPriority w:val="10"/>
     <w:qFormat/>
     <w:rsid w:val="00526CDF"/>
@@ -1491,10 +1583,10 @@
       <w:szCs w:val="56"/>
     </w:rPr>
   </w:style>
-  <w:style w:type="character" w:customStyle="1" w:styleId="TitelZchn">
-    <w:name w:val="Titel Zchn"/>
-    <w:basedOn w:val="Absatz-Standardschriftart"/>
-    <w:link w:val="Titel"/>
+  <w:style w:type="character" w:customStyle="1" w:styleId="TitleChar">
+    <w:name w:val="Title Char"/>
+    <w:basedOn w:val="DefaultParagraphFont"/>
+    <w:link w:val="Title"/>
     <w:uiPriority w:val="10"/>
     <w:rsid w:val="00526CDF"/>
     <w:rPr>
@@ -1505,11 +1597,11 @@
       <w:szCs w:val="56"/>
     </w:rPr>
   </w:style>
-  <w:style w:type="paragraph" w:styleId="Untertitel">
+  <w:style w:type="paragraph" w:styleId="Subtitle">
     <w:name w:val="Subtitle"/>
-    <w:basedOn w:val="Standard"/>
-    <w:next w:val="Standard"/>
-    <w:link w:val="UntertitelZchn"/>
+    <w:basedOn w:val="Normal"/>
+    <w:next w:val="Normal"/>
+    <w:link w:val="SubtitleChar"/>
     <w:uiPriority w:val="11"/>
     <w:qFormat/>
     <w:rsid w:val="00526CDF"/>
@@ -1526,10 +1618,10 @@
       <w:szCs w:val="28"/>
     </w:rPr>
   </w:style>
-  <w:style w:type="character" w:customStyle="1" w:styleId="UntertitelZchn">
-    <w:name w:val="Untertitel Zchn"/>
-    <w:basedOn w:val="Absatz-Standardschriftart"/>
-    <w:link w:val="Untertitel"/>
+  <w:style w:type="character" w:customStyle="1" w:styleId="SubtitleChar">
+    <w:name w:val="Subtitle Char"/>
+    <w:basedOn w:val="DefaultParagraphFont"/>
+    <w:link w:val="Subtitle"/>
     <w:uiPriority w:val="11"/>
     <w:rsid w:val="00526CDF"/>
     <w:rPr>
@@ -1540,11 +1632,11 @@
       <w:szCs w:val="28"/>
     </w:rPr>
   </w:style>
-  <w:style w:type="paragraph" w:styleId="Zitat">
+  <w:style w:type="paragraph" w:styleId="Quote">
     <w:name w:val="Quote"/>
-    <w:basedOn w:val="Standard"/>
-    <w:next w:val="Standard"/>
-    <w:link w:val="ZitatZchn"/>
+    <w:basedOn w:val="Normal"/>
+    <w:next w:val="Normal"/>
+    <w:link w:val="QuoteChar"/>
     <w:uiPriority w:val="29"/>
     <w:qFormat/>
     <w:rsid w:val="00526CDF"/>
@@ -1558,10 +1650,10 @@
       <w:color w:val="404040" w:themeColor="text1" w:themeTint="BF"/>
     </w:rPr>
   </w:style>
-  <w:style w:type="character" w:customStyle="1" w:styleId="ZitatZchn">
-    <w:name w:val="Zitat Zchn"/>
-    <w:basedOn w:val="Absatz-Standardschriftart"/>
-    <w:link w:val="Zitat"/>
+  <w:style w:type="character" w:customStyle="1" w:styleId="QuoteChar">
+    <w:name w:val="Quote Char"/>
+    <w:basedOn w:val="DefaultParagraphFont"/>
+    <w:link w:val="Quote"/>
     <w:uiPriority w:val="29"/>
     <w:rsid w:val="00526CDF"/>
     <w:rPr>
@@ -1570,9 +1662,9 @@
       <w:color w:val="404040" w:themeColor="text1" w:themeTint="BF"/>
     </w:rPr>
   </w:style>
-  <w:style w:type="paragraph" w:styleId="Listenabsatz">
+  <w:style w:type="paragraph" w:styleId="ListParagraph">
     <w:name w:val="List Paragraph"/>
-    <w:basedOn w:val="Standard"/>
+    <w:basedOn w:val="Normal"/>
     <w:uiPriority w:val="34"/>
     <w:qFormat/>
     <w:rsid w:val="00526CDF"/>
@@ -1581,9 +1673,9 @@
       <w:contextualSpacing/>
     </w:pPr>
   </w:style>
-  <w:style w:type="character" w:styleId="IntensiveHervorhebung">
+  <w:style w:type="character" w:styleId="IntenseEmphasis">
     <w:name w:val="Intense Emphasis"/>
-    <w:basedOn w:val="Absatz-Standardschriftart"/>
+    <w:basedOn w:val="DefaultParagraphFont"/>
     <w:uiPriority w:val="21"/>
     <w:qFormat/>
     <w:rsid w:val="00526CDF"/>
@@ -1593,11 +1685,11 @@
       <w:color w:val="0F4761" w:themeColor="accent1" w:themeShade="BF"/>
     </w:rPr>
   </w:style>
-  <w:style w:type="paragraph" w:styleId="IntensivesZitat">
+  <w:style w:type="paragraph" w:styleId="IntenseQuote">
     <w:name w:val="Intense Quote"/>
-    <w:basedOn w:val="Standard"/>
-    <w:next w:val="Standard"/>
-    <w:link w:val="IntensivesZitatZchn"/>
+    <w:basedOn w:val="Normal"/>
+    <w:next w:val="Normal"/>
+    <w:link w:val="IntenseQuoteChar"/>
     <w:uiPriority w:val="30"/>
     <w:qFormat/>
     <w:rsid w:val="00526CDF"/>
@@ -1616,10 +1708,10 @@
       <w:color w:val="0F4761" w:themeColor="accent1" w:themeShade="BF"/>
     </w:rPr>
   </w:style>
-  <w:style w:type="character" w:customStyle="1" w:styleId="IntensivesZitatZchn">
-    <w:name w:val="Intensives Zitat Zchn"/>
-    <w:basedOn w:val="Absatz-Standardschriftart"/>
-    <w:link w:val="IntensivesZitat"/>
+  <w:style w:type="character" w:customStyle="1" w:styleId="IntenseQuoteChar">
+    <w:name w:val="Intense Quote Char"/>
+    <w:basedOn w:val="DefaultParagraphFont"/>
+    <w:link w:val="IntenseQuote"/>
     <w:uiPriority w:val="30"/>
     <w:rsid w:val="00526CDF"/>
     <w:rPr>
@@ -1628,9 +1720,9 @@
       <w:color w:val="0F4761" w:themeColor="accent1" w:themeShade="BF"/>
     </w:rPr>
   </w:style>
-  <w:style w:type="character" w:styleId="IntensiverVerweis">
+  <w:style w:type="character" w:styleId="IntenseReference">
     <w:name w:val="Intense Reference"/>
-    <w:basedOn w:val="Absatz-Standardschriftart"/>
+    <w:basedOn w:val="DefaultParagraphFont"/>
     <w:uiPriority w:val="32"/>
     <w:qFormat/>
     <w:rsid w:val="00526CDF"/>
@@ -1642,9 +1734,9 @@
       <w:spacing w:val="5"/>
     </w:rPr>
   </w:style>
-  <w:style w:type="table" w:styleId="Tabellenraster">
+  <w:style w:type="table" w:styleId="TableGrid">
     <w:name w:val="Table Grid"/>
-    <w:basedOn w:val="NormaleTabelle"/>
+    <w:basedOn w:val="TableNormal"/>
     <w:uiPriority w:val="39"/>
     <w:rsid w:val="00526CDF"/>
     <w:pPr>
@@ -1661,10 +1753,10 @@
       </w:tblBorders>
     </w:tblPr>
   </w:style>
-  <w:style w:type="paragraph" w:styleId="Kopfzeile">
+  <w:style w:type="paragraph" w:styleId="Header">
     <w:name w:val="header"/>
-    <w:basedOn w:val="Standard"/>
-    <w:link w:val="KopfzeileZchn"/>
+    <w:basedOn w:val="Normal"/>
+    <w:link w:val="HeaderChar"/>
     <w:uiPriority w:val="99"/>
     <w:unhideWhenUsed/>
     <w:rsid w:val="00237342"/>
@@ -1676,17 +1768,17 @@
       <w:spacing w:after="0" w:line="240" w:lineRule="auto"/>
     </w:pPr>
   </w:style>
-  <w:style w:type="character" w:customStyle="1" w:styleId="KopfzeileZchn">
-    <w:name w:val="Kopfzeile Zchn"/>
-    <w:basedOn w:val="Absatz-Standardschriftart"/>
-    <w:link w:val="Kopfzeile"/>
+  <w:style w:type="character" w:customStyle="1" w:styleId="HeaderChar">
+    <w:name w:val="Header Char"/>
+    <w:basedOn w:val="DefaultParagraphFont"/>
+    <w:link w:val="Header"/>
     <w:uiPriority w:val="99"/>
     <w:rsid w:val="00237342"/>
   </w:style>
-  <w:style w:type="paragraph" w:styleId="Fuzeile">
+  <w:style w:type="paragraph" w:styleId="Footer">
     <w:name w:val="footer"/>
-    <w:basedOn w:val="Standard"/>
-    <w:link w:val="FuzeileZchn"/>
+    <w:basedOn w:val="Normal"/>
+    <w:link w:val="FooterChar"/>
     <w:uiPriority w:val="99"/>
     <w:unhideWhenUsed/>
     <w:rsid w:val="00237342"/>
@@ -1698,10 +1790,10 @@
       <w:spacing w:after="0" w:line="240" w:lineRule="auto"/>
     </w:pPr>
   </w:style>
-  <w:style w:type="character" w:customStyle="1" w:styleId="FuzeileZchn">
-    <w:name w:val="Fußzeile Zchn"/>
-    <w:basedOn w:val="Absatz-Standardschriftart"/>
-    <w:link w:val="Fuzeile"/>
+  <w:style w:type="character" w:customStyle="1" w:styleId="FooterChar">
+    <w:name w:val="Footer Char"/>
+    <w:basedOn w:val="DefaultParagraphFont"/>
+    <w:link w:val="Footer"/>
     <w:uiPriority w:val="99"/>
     <w:rsid w:val="00237342"/>
   </w:style>

</xml_diff>